<commit_message>
added relation and use manuel
</commit_message>
<xml_diff>
--- a/Relazione-Ciro.docx
+++ b/Relazione-Ciro.docx
@@ -50,66 +50,108 @@
           <w:sz w:val="28"/>
           <w:szCs w:val="28"/>
         </w:rPr>
-        <w:t>Le RecyclerView sono uno strumento molto utile quando c’è bisogno di organizzare una lista di informazioni secondo uno schema preciso. Nell’applicazione, ogni elemento ha altre liste di elementi a lui collegate (es i fumetti, le serie e gli eventi collegati ad un eroe) che vanno quindi mostrati in maniera minimale all’utente.</w:t>
-      </w:r>
-    </w:p>
-    <w:p>
-      <w:pPr>
-        <w:rPr>
-          <w:sz w:val="28"/>
-          <w:szCs w:val="28"/>
-        </w:rPr>
-      </w:pPr>
-      <w:r>
-        <w:rPr>
-          <w:sz w:val="28"/>
-          <w:szCs w:val="28"/>
-        </w:rPr>
-        <w:t>L’utilizzo delle RecyclerView è</w:t>
-      </w:r>
-      <w:r>
-        <w:rPr>
-          <w:sz w:val="28"/>
-          <w:szCs w:val="28"/>
-        </w:rPr>
-        <w:t xml:space="preserve"> stato essenziale, difatti in ogni activity di dettaglio sono state introdotte almeno </w:t>
-      </w:r>
-      <w:proofErr w:type="gramStart"/>
-      <w:r>
-        <w:rPr>
-          <w:sz w:val="28"/>
-          <w:szCs w:val="28"/>
-        </w:rPr>
-        <w:t>2</w:t>
-      </w:r>
-      <w:proofErr w:type="gramEnd"/>
-      <w:r>
-        <w:rPr>
-          <w:sz w:val="28"/>
-          <w:szCs w:val="28"/>
-        </w:rPr>
-        <w:t xml:space="preserve"> RecyclerView, per lo più utilizza</w:t>
-      </w:r>
-      <w:r>
-        <w:rPr>
-          <w:sz w:val="28"/>
-          <w:szCs w:val="28"/>
-        </w:rPr>
-        <w:t>t</w:t>
-      </w:r>
-      <w:r>
-        <w:rPr>
-          <w:sz w:val="28"/>
-          <w:szCs w:val="28"/>
-        </w:rPr>
-        <w:t>e</w:t>
-      </w:r>
-      <w:r>
-        <w:rPr>
-          <w:sz w:val="28"/>
-          <w:szCs w:val="28"/>
-        </w:rPr>
-        <w:t xml:space="preserve"> per contenere View gestite da un LinearLayoutManager</w:t>
+        <w:t>Le RecyclerView sono uno strumento molto utile quando c’è bisogno di organizzare una lista di informazioni secondo uno schema preciso. Nell’applicazione,</w:t>
+      </w:r>
+      <w:r>
+        <w:rPr>
+          <w:sz w:val="28"/>
+          <w:szCs w:val="28"/>
+        </w:rPr>
+        <w:t xml:space="preserve"> </w:t>
+      </w:r>
+      <w:r>
+        <w:rPr>
+          <w:sz w:val="28"/>
+          <w:szCs w:val="28"/>
+        </w:rPr>
+        <w:t xml:space="preserve">ogni </w:t>
+      </w:r>
+      <w:r>
+        <w:rPr>
+          <w:sz w:val="28"/>
+          <w:szCs w:val="28"/>
+        </w:rPr>
+        <w:t xml:space="preserve">Model di tipo Hero, Comics, Series, Events o Creators </w:t>
+      </w:r>
+      <w:r>
+        <w:rPr>
+          <w:sz w:val="28"/>
+          <w:szCs w:val="28"/>
+        </w:rPr>
+        <w:t xml:space="preserve">ha altre liste di </w:t>
+      </w:r>
+      <w:r>
+        <w:rPr>
+          <w:sz w:val="28"/>
+          <w:szCs w:val="28"/>
+        </w:rPr>
+        <w:t xml:space="preserve">Model </w:t>
+      </w:r>
+      <w:r>
+        <w:rPr>
+          <w:sz w:val="28"/>
+          <w:szCs w:val="28"/>
+        </w:rPr>
+        <w:t xml:space="preserve">a lui collegate (es i fumetti, le serie e gli eventi collegati ad un eroe) che vanno quindi mostrati </w:t>
+      </w:r>
+      <w:r>
+        <w:rPr>
+          <w:sz w:val="28"/>
+          <w:szCs w:val="28"/>
+        </w:rPr>
+        <w:t>all’utente.</w:t>
+      </w:r>
+    </w:p>
+    <w:p>
+      <w:pPr>
+        <w:rPr>
+          <w:sz w:val="28"/>
+          <w:szCs w:val="28"/>
+        </w:rPr>
+      </w:pPr>
+      <w:r>
+        <w:rPr>
+          <w:sz w:val="28"/>
+          <w:szCs w:val="28"/>
+        </w:rPr>
+        <w:t>Le liste sono di dimensione variabile, andando da 20/30 elementi fino anche a più di 50. La RecyclerView manitene tutti gli elementi che non possono essere mostrati per questioni di spazio nel display in una apposita cache, così da andare a caricare i nuovi quando viene eseguito uno scroll per visualizzare gli altri elementi, o ricaricare i vecchi quando si vuole tornare verso l’inizio della lista. La gestione di liste con dimensioni considerevoli è quindi totalmente delegata alla RecyclerView.</w:t>
+      </w:r>
+    </w:p>
+    <w:p>
+      <w:pPr>
+        <w:rPr>
+          <w:sz w:val="28"/>
+          <w:szCs w:val="28"/>
+        </w:rPr>
+      </w:pPr>
+      <w:r>
+        <w:rPr>
+          <w:sz w:val="28"/>
+          <w:szCs w:val="28"/>
+        </w:rPr>
+        <w:t>Le RecyclerView sono state introdotte pressoché in ogni Activity, specialmente in quelle che mostravano il dettaglio di uno specifico Model, quindi la HeroDetailActivity, ComicsActivity, SeriesActivity, EventsActivity e CreatorsActivity.</w:t>
+      </w:r>
+    </w:p>
+    <w:p>
+      <w:pPr>
+        <w:rPr>
+          <w:sz w:val="28"/>
+          <w:szCs w:val="28"/>
+        </w:rPr>
+      </w:pPr>
+      <w:r>
+        <w:rPr>
+          <w:sz w:val="28"/>
+          <w:szCs w:val="28"/>
+        </w:rPr>
+        <w:t xml:space="preserve">Ogni RecyclerView è un contenitore di singole View, che possono avere uno schema più o meno complesso, in questo caso le View hanno una struttura molto semplice, in quanto contengono </w:t>
+      </w:r>
+      <w:r>
+        <w:rPr>
+          <w:sz w:val="28"/>
+          <w:szCs w:val="28"/>
+        </w:rPr>
+        <w:t>View gestite da un LinearLayoutManager</w:t>
       </w:r>
       <w:r>
         <w:rPr>
@@ -126,392 +168,399 @@
           <w:szCs w:val="28"/>
         </w:rPr>
       </w:pPr>
-      <w:r>
-        <w:rPr>
-          <w:sz w:val="28"/>
-          <w:szCs w:val="28"/>
-        </w:rPr>
-        <w:t>Inoltre, la RecyclerView è un oggetto che mantiene in una sua cache tutti gli elementi della lista che non possono essere mostrati all’utente (per motivi di spazio nel dispositivo) per poi andare a caricarli quando quest’ultimo effettua uno scroll il basso.</w:t>
-      </w:r>
-    </w:p>
-    <w:p>
-      <w:pPr>
-        <w:rPr>
-          <w:sz w:val="28"/>
-          <w:szCs w:val="28"/>
-        </w:rPr>
-      </w:pPr>
-      <w:r>
-        <w:rPr>
-          <w:sz w:val="28"/>
-          <w:szCs w:val="28"/>
-        </w:rPr>
-        <w:t>In questo modo è stato possibile gestire con successo le liste di elementi che venivano scaricate, che a volte potevano contenere anche più di 50 elementi.</w:t>
-      </w:r>
-    </w:p>
-    <w:p>
-      <w:pPr>
-        <w:rPr>
-          <w:sz w:val="28"/>
-          <w:szCs w:val="28"/>
-        </w:rPr>
-      </w:pPr>
-    </w:p>
-    <w:p>
-      <w:pPr>
+    </w:p>
+    <w:p>
+      <w:pPr>
+        <w:rPr>
+          <w:sz w:val="28"/>
+          <w:szCs w:val="28"/>
+        </w:rPr>
+      </w:pPr>
+      <w:r>
         <w:rPr>
           <w:sz w:val="40"/>
           <w:szCs w:val="40"/>
         </w:rPr>
-      </w:pPr>
-      <w:r>
+        <w:t>Adapter</w:t>
+      </w:r>
+    </w:p>
+    <w:p>
+      <w:pPr>
+        <w:rPr>
+          <w:sz w:val="28"/>
+          <w:szCs w:val="28"/>
+        </w:rPr>
+      </w:pPr>
+      <w:r>
+        <w:rPr>
+          <w:sz w:val="28"/>
+          <w:szCs w:val="28"/>
+        </w:rPr>
+        <w:t>Ogni elemento della RecyclerView è rappresentato mediante un</w:t>
+      </w:r>
+      <w:r>
+        <w:rPr>
+          <w:sz w:val="28"/>
+          <w:szCs w:val="28"/>
+        </w:rPr>
+        <w:t xml:space="preserve">a View </w:t>
+      </w:r>
+      <w:r>
+        <w:rPr>
+          <w:sz w:val="28"/>
+          <w:szCs w:val="28"/>
+        </w:rPr>
+        <w:t>indipendente,</w:t>
+      </w:r>
+      <w:r>
+        <w:rPr>
+          <w:sz w:val="28"/>
+          <w:szCs w:val="28"/>
+        </w:rPr>
+        <w:t xml:space="preserve"> </w:t>
+      </w:r>
+      <w:r>
+        <w:rPr>
+          <w:sz w:val="28"/>
+          <w:szCs w:val="28"/>
+        </w:rPr>
+        <w:t>con un preciso layout</w:t>
+      </w:r>
+      <w:r>
+        <w:rPr>
+          <w:sz w:val="28"/>
+          <w:szCs w:val="28"/>
+        </w:rPr>
+        <w:t xml:space="preserve"> che deve essere gestito mediante appositi ViewHolder.</w:t>
+      </w:r>
+    </w:p>
+    <w:p>
+      <w:pPr>
+        <w:rPr>
+          <w:sz w:val="28"/>
+          <w:szCs w:val="28"/>
+        </w:rPr>
+      </w:pPr>
+      <w:r>
+        <w:rPr>
+          <w:sz w:val="28"/>
+          <w:szCs w:val="28"/>
+        </w:rPr>
+        <w:t xml:space="preserve">Ogni </w:t>
+      </w:r>
+      <w:r>
+        <w:rPr>
+          <w:sz w:val="28"/>
+          <w:szCs w:val="28"/>
+        </w:rPr>
+        <w:t>View</w:t>
+      </w:r>
+      <w:r>
+        <w:rPr>
+          <w:sz w:val="28"/>
+          <w:szCs w:val="28"/>
+        </w:rPr>
+        <w:t xml:space="preserve">Holder è a sua volta gestito da un Adapter, che svolge la funzione di ponte fra </w:t>
+      </w:r>
+      <w:r>
+        <w:rPr>
+          <w:sz w:val="28"/>
+          <w:szCs w:val="28"/>
+        </w:rPr>
+        <w:t>la UI e i ViewHolder.</w:t>
+      </w:r>
+    </w:p>
+    <w:p>
+      <w:pPr>
+        <w:rPr>
+          <w:sz w:val="28"/>
+          <w:szCs w:val="28"/>
+        </w:rPr>
+      </w:pPr>
+      <w:r>
+        <w:rPr>
+          <w:sz w:val="28"/>
+          <w:szCs w:val="28"/>
+        </w:rPr>
+        <w:t>Abbiamo scelto di avere una apposita classe Holder per ogni Adapter, che estende la classe Recycler.ViewHolder e gestisce quindi gli elementi del layout. In questo modo, il codice è molto più manutenibile e leggibile.</w:t>
+      </w:r>
+    </w:p>
+    <w:p>
+      <w:pPr>
+        <w:rPr>
+          <w:sz w:val="28"/>
+          <w:szCs w:val="28"/>
+        </w:rPr>
+      </w:pPr>
+      <w:r>
+        <w:rPr>
+          <w:sz w:val="28"/>
+          <w:szCs w:val="28"/>
+        </w:rPr>
+        <w:lastRenderedPageBreak/>
+        <w:t>L’Adapter si occupa di collegare i dati agli Holder mediante il metodo onBindViewHolder()</w:t>
+      </w:r>
+      <w:r>
+        <w:rPr>
+          <w:sz w:val="28"/>
+          <w:szCs w:val="28"/>
+        </w:rPr>
+        <w:t xml:space="preserve">, andando quindi ad assegnare </w:t>
+      </w:r>
+      <w:r>
+        <w:rPr>
+          <w:sz w:val="28"/>
+          <w:szCs w:val="28"/>
+        </w:rPr>
+        <w:t xml:space="preserve">ad </w:t>
+      </w:r>
+      <w:r>
+        <w:rPr>
+          <w:sz w:val="28"/>
+          <w:szCs w:val="28"/>
+        </w:rPr>
+        <w:t>ogni Holder una specifica posizione nella lista.</w:t>
+      </w:r>
+      <w:r>
+        <w:rPr>
+          <w:sz w:val="28"/>
+          <w:szCs w:val="28"/>
+        </w:rPr>
+        <w:t xml:space="preserve"> </w:t>
+      </w:r>
+    </w:p>
+    <w:p>
+      <w:pPr>
+        <w:rPr>
+          <w:sz w:val="28"/>
+          <w:szCs w:val="28"/>
+        </w:rPr>
+      </w:pPr>
+      <w:r>
+        <w:rPr>
+          <w:sz w:val="28"/>
+          <w:szCs w:val="28"/>
+        </w:rPr>
+        <w:t>Ognun</w:t>
+      </w:r>
+      <w:r>
+        <w:rPr>
+          <w:sz w:val="28"/>
+          <w:szCs w:val="28"/>
+        </w:rPr>
+        <w:t>o</w:t>
+      </w:r>
+      <w:r>
+        <w:rPr>
+          <w:sz w:val="28"/>
+          <w:szCs w:val="28"/>
+        </w:rPr>
+        <w:t xml:space="preserve"> </w:t>
+      </w:r>
+      <w:r>
+        <w:rPr>
+          <w:sz w:val="28"/>
+          <w:szCs w:val="28"/>
+        </w:rPr>
+        <w:t xml:space="preserve">degli elementi nella RecyclerView </w:t>
+      </w:r>
+      <w:r>
+        <w:rPr>
+          <w:sz w:val="28"/>
+          <w:szCs w:val="28"/>
+        </w:rPr>
+        <w:t xml:space="preserve">è inoltre clicabile, infatti </w:t>
+      </w:r>
+      <w:r>
+        <w:rPr>
+          <w:sz w:val="28"/>
+          <w:szCs w:val="28"/>
+        </w:rPr>
+        <w:t xml:space="preserve">ogni Adapter </w:t>
+      </w:r>
+      <w:r>
+        <w:rPr>
+          <w:sz w:val="28"/>
+          <w:szCs w:val="28"/>
+        </w:rPr>
+        <w:t>implementa il metodo di onClick(), andando a caricare la schermata di dettaglio per l’elemento selezionato dall’utente.</w:t>
+      </w:r>
+    </w:p>
+    <w:p>
+      <w:pPr>
         <w:rPr>
           <w:sz w:val="40"/>
           <w:szCs w:val="40"/>
         </w:rPr>
-        <w:t>Adapter</w:t>
-      </w:r>
-    </w:p>
-    <w:p>
-      <w:pPr>
-        <w:rPr>
-          <w:sz w:val="28"/>
-          <w:szCs w:val="28"/>
-        </w:rPr>
-      </w:pPr>
-      <w:r>
-        <w:rPr>
-          <w:sz w:val="28"/>
-          <w:szCs w:val="28"/>
-        </w:rPr>
-        <w:t>Ogni elemento della RecyclerView è rappresentato mediante un Layout indipendente, che deve essere gestito mediante appositi ViewHolder.</w:t>
-      </w:r>
-    </w:p>
-    <w:p>
-      <w:pPr>
-        <w:rPr>
-          <w:sz w:val="28"/>
-          <w:szCs w:val="28"/>
-        </w:rPr>
-      </w:pPr>
-      <w:r>
-        <w:rPr>
-          <w:sz w:val="28"/>
-          <w:szCs w:val="28"/>
-        </w:rPr>
-        <w:t xml:space="preserve">Ogni Holder è a sua volta gestito da un Adapter, che svolge la funzione di ponte fra </w:t>
-      </w:r>
-      <w:r>
-        <w:rPr>
-          <w:sz w:val="28"/>
-          <w:szCs w:val="28"/>
-        </w:rPr>
-        <w:t>la UI e i ViewHolder.</w:t>
-      </w:r>
-    </w:p>
-    <w:p>
-      <w:pPr>
-        <w:rPr>
-          <w:sz w:val="28"/>
-          <w:szCs w:val="28"/>
-        </w:rPr>
-      </w:pPr>
-      <w:r>
-        <w:rPr>
-          <w:sz w:val="28"/>
-          <w:szCs w:val="28"/>
-        </w:rPr>
-        <w:t xml:space="preserve">L’Adapter si occupa di collegare i dati agli Holder mediante il metodo </w:t>
-      </w:r>
-      <w:proofErr w:type="gramStart"/>
-      <w:r>
-        <w:rPr>
-          <w:sz w:val="28"/>
-          <w:szCs w:val="28"/>
-        </w:rPr>
-        <w:t>onBindViewHolder(</w:t>
-      </w:r>
-      <w:proofErr w:type="gramEnd"/>
-      <w:r>
-        <w:rPr>
-          <w:sz w:val="28"/>
-          <w:szCs w:val="28"/>
-        </w:rPr>
-        <w:t>)</w:t>
-      </w:r>
-      <w:r>
-        <w:rPr>
-          <w:sz w:val="28"/>
-          <w:szCs w:val="28"/>
-        </w:rPr>
-        <w:t>, andando quindi ad assegnare ogni Holder ad una specifica posizione nella lista.</w:t>
-      </w:r>
-      <w:r>
-        <w:rPr>
-          <w:sz w:val="28"/>
-          <w:szCs w:val="28"/>
-        </w:rPr>
-        <w:t xml:space="preserve"> </w:t>
-      </w:r>
-      <w:r>
-        <w:rPr>
-          <w:sz w:val="28"/>
-          <w:szCs w:val="28"/>
-        </w:rPr>
-        <w:t>L’Adapter</w:t>
-      </w:r>
-      <w:r>
-        <w:rPr>
-          <w:sz w:val="28"/>
-          <w:szCs w:val="28"/>
-        </w:rPr>
-        <w:t xml:space="preserve"> inoltre crea tutti i supporti necessari per la visualizzazione in base alle esigenze.</w:t>
-      </w:r>
-    </w:p>
-    <w:p>
-      <w:pPr>
-        <w:rPr>
-          <w:sz w:val="28"/>
-          <w:szCs w:val="28"/>
-        </w:rPr>
-      </w:pPr>
-      <w:r>
-        <w:rPr>
-          <w:sz w:val="28"/>
-          <w:szCs w:val="28"/>
-        </w:rPr>
-        <w:t>Nell’app, ogni View gestista dall’Holder è uno specifico elemento, che può essere un eroe, una serie, un fumetto o un evento, di cui sono mostrati un’immagine e il nome.</w:t>
-      </w:r>
-    </w:p>
-    <w:p>
-      <w:pPr>
-        <w:rPr>
-          <w:sz w:val="28"/>
-          <w:szCs w:val="28"/>
-        </w:rPr>
-      </w:pPr>
-      <w:r>
-        <w:rPr>
-          <w:sz w:val="28"/>
-          <w:szCs w:val="28"/>
-        </w:rPr>
-        <w:lastRenderedPageBreak/>
-        <w:t xml:space="preserve">Ognuna delle View è inoltre clicabile, infatti l’Holder che la gestisce implementa il metodo di </w:t>
-      </w:r>
-      <w:proofErr w:type="gramStart"/>
-      <w:r>
-        <w:rPr>
-          <w:sz w:val="28"/>
-          <w:szCs w:val="28"/>
-        </w:rPr>
-        <w:t>onClick(</w:t>
-      </w:r>
-      <w:proofErr w:type="gramEnd"/>
-      <w:r>
-        <w:rPr>
-          <w:sz w:val="28"/>
-          <w:szCs w:val="28"/>
-        </w:rPr>
-        <w:t>), andando a caricare la schermata di dettaglio per l’elemento selezionato dall’utente.</w:t>
-      </w:r>
-    </w:p>
-    <w:p>
-      <w:pPr>
+      </w:pPr>
+      <w:r>
         <w:rPr>
           <w:sz w:val="40"/>
           <w:szCs w:val="40"/>
         </w:rPr>
-      </w:pPr>
+        <w:t>Menu contestuale</w:t>
+      </w:r>
       <w:r>
         <w:rPr>
           <w:sz w:val="40"/>
           <w:szCs w:val="40"/>
         </w:rPr>
-        <w:t>Menu contestuale</w:t>
-      </w:r>
-      <w:r>
+        <w:t xml:space="preserve"> (lo farà Adrian)</w:t>
+      </w:r>
+    </w:p>
+    <w:p>
+      <w:pPr>
+        <w:rPr>
+          <w:sz w:val="28"/>
+          <w:szCs w:val="28"/>
+        </w:rPr>
+      </w:pPr>
+      <w:r>
+        <w:rPr>
+          <w:sz w:val="28"/>
+          <w:szCs w:val="28"/>
+        </w:rPr>
+        <w:t>Per permettere all’utente di e</w:t>
+      </w:r>
+      <w:r>
+        <w:rPr>
+          <w:sz w:val="28"/>
+          <w:szCs w:val="28"/>
+        </w:rPr>
+        <w:t>liminare dalla lista dei preferiti un elemento, senza dover per forza aprire l’activity di dettaglio, è stato implementato un piccolo menù contestuale con la singola voce “elimina”,  gestito dal FavouriteFragment.</w:t>
+      </w:r>
+    </w:p>
+    <w:p>
+      <w:pPr>
+        <w:rPr>
+          <w:sz w:val="28"/>
+          <w:szCs w:val="28"/>
+        </w:rPr>
+      </w:pPr>
+      <w:r>
+        <w:rPr>
+          <w:sz w:val="28"/>
+          <w:szCs w:val="28"/>
+        </w:rPr>
+        <w:t xml:space="preserve">Per far attivare il menu contestuale è stato usato il meccanismo dell’onLongClick(), che è stato implementato negli Holder gestiti dal </w:t>
+      </w:r>
+      <w:r>
+        <w:rPr>
+          <w:sz w:val="28"/>
+          <w:szCs w:val="28"/>
+        </w:rPr>
+        <w:t>FragmentAdapter. Ogni volta che v</w:t>
+      </w:r>
+      <w:r>
+        <w:rPr>
+          <w:sz w:val="28"/>
+          <w:szCs w:val="28"/>
+        </w:rPr>
+        <w:t>iene</w:t>
+      </w:r>
+      <w:r>
+        <w:rPr>
+          <w:sz w:val="28"/>
+          <w:szCs w:val="28"/>
+        </w:rPr>
+        <w:t xml:space="preserve"> effettuato un long press su uno dei preferiti</w:t>
+      </w:r>
+      <w:r>
+        <w:rPr>
+          <w:sz w:val="28"/>
+          <w:szCs w:val="28"/>
+        </w:rPr>
+        <w:t>, viene mostrato il menù contestuale e a questo punto l’utente può selezionare / deselezionare altri elementi con un semplice press ed eliminarli tramite la voce del menù, che si chiude subito dopo l’eliminazione.</w:t>
+      </w:r>
+    </w:p>
+    <w:p>
+      <w:pPr>
         <w:rPr>
           <w:sz w:val="40"/>
           <w:szCs w:val="40"/>
         </w:rPr>
-        <w:t xml:space="preserve"> (lo farà Adrian)</w:t>
-      </w:r>
-    </w:p>
-    <w:p>
-      <w:pPr>
-        <w:rPr>
-          <w:sz w:val="28"/>
-          <w:szCs w:val="28"/>
-        </w:rPr>
-      </w:pPr>
-      <w:r>
-        <w:rPr>
-          <w:sz w:val="28"/>
-          <w:szCs w:val="28"/>
-        </w:rPr>
-        <w:t>Per permettere all’utente di e</w:t>
-      </w:r>
-      <w:r>
-        <w:rPr>
-          <w:sz w:val="28"/>
-          <w:szCs w:val="28"/>
-        </w:rPr>
-        <w:t>liminare dalla lista dei preferiti un elemento, senza dover per forza aprire l’activity di dettaglio, è stato implementato un piccolo menù contestuale con la singola voce “elimina</w:t>
-      </w:r>
-      <w:proofErr w:type="gramStart"/>
-      <w:r>
-        <w:rPr>
-          <w:sz w:val="28"/>
-          <w:szCs w:val="28"/>
-        </w:rPr>
-        <w:t>”,  gestito</w:t>
-      </w:r>
-      <w:proofErr w:type="gramEnd"/>
-      <w:r>
-        <w:rPr>
-          <w:sz w:val="28"/>
-          <w:szCs w:val="28"/>
-        </w:rPr>
-        <w:t xml:space="preserve"> dal FavouriteFragment.</w:t>
-      </w:r>
-    </w:p>
-    <w:p>
-      <w:pPr>
-        <w:rPr>
-          <w:sz w:val="28"/>
-          <w:szCs w:val="28"/>
-        </w:rPr>
-      </w:pPr>
-      <w:r>
-        <w:rPr>
-          <w:sz w:val="28"/>
-          <w:szCs w:val="28"/>
-        </w:rPr>
-        <w:t xml:space="preserve">Per far attivare il menu contestuale è stato usato il meccanismo </w:t>
-      </w:r>
-      <w:proofErr w:type="gramStart"/>
-      <w:r>
-        <w:rPr>
-          <w:sz w:val="28"/>
-          <w:szCs w:val="28"/>
-        </w:rPr>
-        <w:t>dell’onLongClick(</w:t>
-      </w:r>
-      <w:proofErr w:type="gramEnd"/>
-      <w:r>
-        <w:rPr>
-          <w:sz w:val="28"/>
-          <w:szCs w:val="28"/>
-        </w:rPr>
-        <w:t xml:space="preserve">), che è stato implementato negli Holder gestiti dal </w:t>
-      </w:r>
-      <w:r>
-        <w:rPr>
-          <w:sz w:val="28"/>
-          <w:szCs w:val="28"/>
-        </w:rPr>
-        <w:t>FragmentAdapter. Ogni volta che v</w:t>
-      </w:r>
-      <w:r>
-        <w:rPr>
-          <w:sz w:val="28"/>
-          <w:szCs w:val="28"/>
-        </w:rPr>
-        <w:t>iene</w:t>
-      </w:r>
-      <w:r>
-        <w:rPr>
-          <w:sz w:val="28"/>
-          <w:szCs w:val="28"/>
-        </w:rPr>
-        <w:t xml:space="preserve"> effettuato un long press su uno dei preferiti</w:t>
-      </w:r>
-      <w:r>
-        <w:rPr>
-          <w:sz w:val="28"/>
-          <w:szCs w:val="28"/>
-        </w:rPr>
-        <w:t>, viene mostrato il menù contestuale e a questo punto l’utente può selezionare / deselezionare altri elementi con un semplice press ed eliminarli tramite la voce del menù, che si chiude subito dopo l’eliminazione.</w:t>
+      </w:pPr>
+      <w:r>
+        <w:rPr>
+          <w:sz w:val="40"/>
+          <w:szCs w:val="40"/>
+        </w:rPr>
+        <w:t>Caching con Shared Preferences</w:t>
+      </w:r>
+    </w:p>
+    <w:p>
+      <w:pPr>
+        <w:rPr>
+          <w:sz w:val="28"/>
+          <w:szCs w:val="28"/>
+        </w:rPr>
+      </w:pPr>
+      <w:r>
+        <w:rPr>
+          <w:sz w:val="28"/>
+          <w:szCs w:val="28"/>
+        </w:rPr>
+        <w:t>Per poter mantenere sempre identici i suggeriti d</w:t>
+      </w:r>
+      <w:r>
+        <w:rPr>
+          <w:sz w:val="28"/>
+          <w:szCs w:val="28"/>
+        </w:rPr>
+        <w:t>e</w:t>
+      </w:r>
+      <w:r>
+        <w:rPr>
+          <w:sz w:val="28"/>
+          <w:szCs w:val="28"/>
+        </w:rPr>
+        <w:t xml:space="preserve">l giorno, è stato neccessario aggiungere un meccanismo di caching, per fare questo la scelta è ricaduta sulle Shared Preferences. </w:t>
+      </w:r>
+      <w:r>
+        <w:rPr>
+          <w:sz w:val="28"/>
+          <w:szCs w:val="28"/>
+        </w:rPr>
+        <w:t>Dovendo salvare 3 Model , un eroe, un fumetto ed una serie,</w:t>
+      </w:r>
+      <w:r>
+        <w:rPr>
+          <w:sz w:val="28"/>
+          <w:szCs w:val="28"/>
+        </w:rPr>
+        <w:t xml:space="preserve"> le SharedPreferences si prestano molto bene in quanto permettono il salvataggio basato su una coppia chiave-valore in un file.</w:t>
+      </w:r>
+      <w:r>
+        <w:rPr>
+          <w:sz w:val="28"/>
+          <w:szCs w:val="28"/>
+        </w:rPr>
+        <w:t xml:space="preserve"> Per poter salvare tutte le informazioni legate ai model, la scelta è stata quella di convertire i singoli model in un Json tramite l’API Gson, per poi riconvertirli ogni volta che viene mostrata l’ Home Page.</w:t>
+      </w:r>
+    </w:p>
+    <w:p>
+      <w:pPr>
+        <w:rPr>
+          <w:sz w:val="28"/>
+          <w:szCs w:val="28"/>
+        </w:rPr>
+      </w:pPr>
+      <w:r>
+        <w:rPr>
+          <w:sz w:val="28"/>
+          <w:szCs w:val="28"/>
+        </w:rPr>
+        <w:t>Il metodo per ottenere il file su cui salvare i dati è getPreferences(), in quanto è necessario un solo file per contenere tutto, tale file viene resettato ogni giorno con i nuovi suggeriti del giorno</w:t>
+      </w:r>
+      <w:r>
+        <w:rPr>
+          <w:sz w:val="28"/>
+          <w:szCs w:val="28"/>
+        </w:rPr>
+        <w:t>.</w:t>
       </w:r>
       <w:bookmarkStart w:id="0" w:name="_GoBack"/>
       <w:bookmarkEnd w:id="0"/>
-    </w:p>
-    <w:p>
-      <w:pPr>
-        <w:rPr>
-          <w:sz w:val="40"/>
-          <w:szCs w:val="40"/>
-          <w:lang w:val="en-US"/>
-        </w:rPr>
-      </w:pPr>
-      <w:r>
-        <w:rPr>
-          <w:sz w:val="40"/>
-          <w:szCs w:val="40"/>
-          <w:lang w:val="en-US"/>
-        </w:rPr>
-        <w:t>Caching con Shared Preferences</w:t>
-      </w:r>
-    </w:p>
-    <w:p>
-      <w:pPr>
-        <w:rPr>
-          <w:sz w:val="28"/>
-          <w:szCs w:val="28"/>
-        </w:rPr>
-      </w:pPr>
-      <w:r>
-        <w:rPr>
-          <w:sz w:val="28"/>
-          <w:szCs w:val="28"/>
-        </w:rPr>
-        <w:t>Per poter mantenere sempre identici i suggeriti d</w:t>
-      </w:r>
-      <w:r>
-        <w:rPr>
-          <w:sz w:val="28"/>
-          <w:szCs w:val="28"/>
-        </w:rPr>
-        <w:t>e</w:t>
-      </w:r>
-      <w:r>
-        <w:rPr>
-          <w:sz w:val="28"/>
-          <w:szCs w:val="28"/>
-        </w:rPr>
-        <w:t>l giorno, è stato neccessario aggiungere un meccanismo di caching, per fare questo la scelta è ricaduta sulle Shared Preferences. Infatti, i dati da salvare consistevano in delle stringhe per ogni eroe, fumetto e serie e le SharedPreferences si prestano molto bene in quanto permettono il salvataggio basato su una coppia chiave-valore in un file.</w:t>
-      </w:r>
-    </w:p>
-    <w:p>
-      <w:pPr>
-        <w:rPr>
-          <w:sz w:val="28"/>
-          <w:szCs w:val="28"/>
-        </w:rPr>
-      </w:pPr>
-      <w:r>
-        <w:rPr>
-          <w:sz w:val="28"/>
-          <w:szCs w:val="28"/>
-        </w:rPr>
-        <w:t xml:space="preserve">Il metodo per ottenere il file su cui salvare i dati è </w:t>
-      </w:r>
-      <w:proofErr w:type="gramStart"/>
-      <w:r>
-        <w:rPr>
-          <w:sz w:val="28"/>
-          <w:szCs w:val="28"/>
-        </w:rPr>
-        <w:t>getPreferences(</w:t>
-      </w:r>
-      <w:proofErr w:type="gramEnd"/>
-      <w:r>
-        <w:rPr>
-          <w:sz w:val="28"/>
-          <w:szCs w:val="28"/>
-        </w:rPr>
-        <w:t>), in quanto è necessario un solo file per contenere tutto, tale file viene resettato ogni giorno con i nuovi suggeriti del giorno</w:t>
-      </w:r>
     </w:p>
     <w:sectPr>
       <w:pgSz w:w="11906" w:h="16838"/>

</xml_diff>